<commit_message>
added models, character and random npc's with animations, added an office row
</commit_message>
<xml_diff>
--- a/Documents/Report.docx
+++ b/Documents/Report.docx
@@ -637,41 +637,72 @@
         </w:rPr>
         <w:t>Puzzles</w:t>
       </w:r>
+    </w:p>
+    <w:p>
+      <w:pPr>
+        <w:pStyle w:val="Geenafstand"/>
+        <w:rPr>
+          <w:lang w:val="en-GB"/>
+        </w:rPr>
+      </w:pPr>
+    </w:p>
+    <w:p>
+      <w:pPr>
+        <w:pStyle w:val="Geenafstand"/>
+        <w:rPr>
+          <w:b/>
+          <w:lang w:val="en-GB"/>
+        </w:rPr>
+      </w:pPr>
+      <w:r>
+        <w:rPr>
+          <w:b/>
+          <w:lang w:val="en-GB"/>
+        </w:rPr>
+        <w:t>Thursday 7-3-19</w:t>
+      </w:r>
+    </w:p>
+    <w:p>
+      <w:pPr>
+        <w:pStyle w:val="Geenafstand"/>
+        <w:rPr>
+          <w:b/>
+          <w:lang w:val="en-GB"/>
+        </w:rPr>
+      </w:pPr>
+    </w:p>
+    <w:p>
+      <w:pPr>
+        <w:pStyle w:val="Geenafstand"/>
+        <w:numPr>
+          <w:ilvl w:val="0"/>
+          <w:numId w:val="4"/>
+        </w:numPr>
+        <w:rPr>
+          <w:b/>
+          <w:lang w:val="en-GB"/>
+        </w:rPr>
+      </w:pPr>
+      <w:r>
+        <w:rPr>
+          <w:lang w:val="en-GB"/>
+        </w:rPr>
+        <w:t xml:space="preserve">Player </w:t>
+      </w:r>
       <w:bookmarkStart w:id="0" w:name="_GoBack"/>
       <w:bookmarkEnd w:id="0"/>
-    </w:p>
-    <w:p>
-      <w:pPr>
-        <w:pStyle w:val="Geenafstand"/>
-        <w:rPr>
-          <w:lang w:val="en-GB"/>
-        </w:rPr>
-      </w:pPr>
-    </w:p>
-    <w:p>
-      <w:pPr>
-        <w:pStyle w:val="Geenafstand"/>
-        <w:rPr>
-          <w:b/>
-          <w:lang w:val="en-GB"/>
-        </w:rPr>
-      </w:pPr>
-      <w:r>
-        <w:rPr>
-          <w:b/>
-          <w:lang w:val="en-GB"/>
-        </w:rPr>
-        <w:t>Thursday 7-3-19</w:t>
-      </w:r>
-    </w:p>
-    <w:p>
-      <w:pPr>
-        <w:pStyle w:val="Geenafstand"/>
-        <w:rPr>
-          <w:b/>
-          <w:lang w:val="en-GB"/>
-        </w:rPr>
-      </w:pPr>
+      <w:r>
+        <w:rPr>
+          <w:lang w:val="en-GB"/>
+        </w:rPr>
+        <w:t>a</w:t>
+      </w:r>
+      <w:r>
+        <w:rPr>
+          <w:lang w:val="en-GB"/>
+        </w:rPr>
+        <w:t>nimations</w:t>
+      </w:r>
     </w:p>
     <w:p>
       <w:pPr>
@@ -2361,63 +2392,18 @@
   </w:abstractNum>
   <w:num w:numId="1">
     <w:abstractNumId w:val="1"/>
-    <w:lvlOverride w:ilvl="0"/>
-    <w:lvlOverride w:ilvl="1"/>
-    <w:lvlOverride w:ilvl="2"/>
-    <w:lvlOverride w:ilvl="3"/>
-    <w:lvlOverride w:ilvl="4"/>
-    <w:lvlOverride w:ilvl="5"/>
-    <w:lvlOverride w:ilvl="6"/>
-    <w:lvlOverride w:ilvl="7"/>
-    <w:lvlOverride w:ilvl="8"/>
   </w:num>
   <w:num w:numId="2">
     <w:abstractNumId w:val="3"/>
-    <w:lvlOverride w:ilvl="0"/>
-    <w:lvlOverride w:ilvl="1"/>
-    <w:lvlOverride w:ilvl="2"/>
-    <w:lvlOverride w:ilvl="3"/>
-    <w:lvlOverride w:ilvl="4"/>
-    <w:lvlOverride w:ilvl="5"/>
-    <w:lvlOverride w:ilvl="6"/>
-    <w:lvlOverride w:ilvl="7"/>
-    <w:lvlOverride w:ilvl="8"/>
   </w:num>
   <w:num w:numId="3">
     <w:abstractNumId w:val="0"/>
-    <w:lvlOverride w:ilvl="0"/>
-    <w:lvlOverride w:ilvl="1"/>
-    <w:lvlOverride w:ilvl="2"/>
-    <w:lvlOverride w:ilvl="3"/>
-    <w:lvlOverride w:ilvl="4"/>
-    <w:lvlOverride w:ilvl="5"/>
-    <w:lvlOverride w:ilvl="6"/>
-    <w:lvlOverride w:ilvl="7"/>
-    <w:lvlOverride w:ilvl="8"/>
   </w:num>
   <w:num w:numId="4">
     <w:abstractNumId w:val="2"/>
-    <w:lvlOverride w:ilvl="0"/>
-    <w:lvlOverride w:ilvl="1"/>
-    <w:lvlOverride w:ilvl="2"/>
-    <w:lvlOverride w:ilvl="3"/>
-    <w:lvlOverride w:ilvl="4"/>
-    <w:lvlOverride w:ilvl="5"/>
-    <w:lvlOverride w:ilvl="6"/>
-    <w:lvlOverride w:ilvl="7"/>
-    <w:lvlOverride w:ilvl="8"/>
   </w:num>
   <w:num w:numId="5">
     <w:abstractNumId w:val="4"/>
-    <w:lvlOverride w:ilvl="0"/>
-    <w:lvlOverride w:ilvl="1"/>
-    <w:lvlOverride w:ilvl="2"/>
-    <w:lvlOverride w:ilvl="3"/>
-    <w:lvlOverride w:ilvl="4"/>
-    <w:lvlOverride w:ilvl="5"/>
-    <w:lvlOverride w:ilvl="6"/>
-    <w:lvlOverride w:ilvl="7"/>
-    <w:lvlOverride w:ilvl="8"/>
   </w:num>
 </w:numbering>
 </file>

</xml_diff>

<commit_message>
overworld and level 1 and 2
</commit_message>
<xml_diff>
--- a/Documents/Report.docx
+++ b/Documents/Report.docx
@@ -583,119 +583,95 @@
         </w:rPr>
         <w:t>Level design</w:t>
       </w:r>
-    </w:p>
-    <w:p>
-      <w:pPr>
-        <w:pStyle w:val="Geenafstand"/>
-        <w:numPr>
-          <w:ilvl w:val="0"/>
-          <w:numId w:val="3"/>
-        </w:numPr>
-        <w:rPr>
-          <w:lang w:val="en-GB"/>
-        </w:rPr>
-      </w:pPr>
-      <w:r>
-        <w:rPr>
-          <w:lang w:val="en-GB"/>
-        </w:rPr>
-        <w:t>Blockades (static and animated)</w:t>
-      </w:r>
-    </w:p>
-    <w:p>
-      <w:pPr>
-        <w:pStyle w:val="Geenafstand"/>
-        <w:numPr>
-          <w:ilvl w:val="0"/>
-          <w:numId w:val="3"/>
-        </w:numPr>
-        <w:rPr>
-          <w:lang w:val="en-GB"/>
-        </w:rPr>
-      </w:pPr>
-      <w:r>
-        <w:rPr>
-          <w:lang w:val="en-GB"/>
-        </w:rPr>
-        <w:t>Create the overworld</w:t>
-      </w:r>
-    </w:p>
-    <w:p>
-      <w:pPr>
-        <w:pStyle w:val="Geenafstand"/>
-        <w:numPr>
-          <w:ilvl w:val="0"/>
-          <w:numId w:val="3"/>
-        </w:numPr>
-        <w:rPr>
-          <w:lang w:val="en-GB"/>
-        </w:rPr>
-      </w:pPr>
-      <w:r>
-        <w:rPr>
-          <w:lang w:val="en-GB"/>
-        </w:rPr>
-        <w:t>Puzzles</w:t>
-      </w:r>
-    </w:p>
-    <w:p>
-      <w:pPr>
-        <w:pStyle w:val="Geenafstand"/>
-        <w:rPr>
-          <w:lang w:val="en-GB"/>
-        </w:rPr>
-      </w:pPr>
-    </w:p>
-    <w:p>
-      <w:pPr>
-        <w:pStyle w:val="Geenafstand"/>
-        <w:rPr>
-          <w:b/>
-          <w:lang w:val="en-GB"/>
-        </w:rPr>
-      </w:pPr>
-      <w:r>
-        <w:rPr>
-          <w:b/>
-          <w:lang w:val="en-GB"/>
-        </w:rPr>
-        <w:t>Thursday 7-3-19</w:t>
-      </w:r>
-    </w:p>
-    <w:p>
-      <w:pPr>
-        <w:pStyle w:val="Geenafstand"/>
-        <w:rPr>
-          <w:b/>
-          <w:lang w:val="en-GB"/>
-        </w:rPr>
-      </w:pPr>
-    </w:p>
-    <w:p>
-      <w:pPr>
-        <w:pStyle w:val="Geenafstand"/>
-        <w:numPr>
-          <w:ilvl w:val="0"/>
-          <w:numId w:val="4"/>
-        </w:numPr>
-        <w:rPr>
-          <w:b/>
-          <w:lang w:val="en-GB"/>
-        </w:rPr>
-      </w:pPr>
-      <w:r>
-        <w:rPr>
-          <w:lang w:val="en-GB"/>
-        </w:rPr>
-        <w:t xml:space="preserve">Player </w:t>
-      </w:r>
       <w:bookmarkStart w:id="0" w:name="_GoBack"/>
       <w:bookmarkEnd w:id="0"/>
-      <w:r>
-        <w:rPr>
-          <w:lang w:val="en-GB"/>
-        </w:rPr>
-        <w:t>a</w:t>
+    </w:p>
+    <w:p>
+      <w:pPr>
+        <w:pStyle w:val="Geenafstand"/>
+        <w:numPr>
+          <w:ilvl w:val="0"/>
+          <w:numId w:val="3"/>
+        </w:numPr>
+        <w:rPr>
+          <w:lang w:val="en-GB"/>
+        </w:rPr>
+      </w:pPr>
+      <w:r>
+        <w:rPr>
+          <w:lang w:val="en-GB"/>
+        </w:rPr>
+        <w:t>Create the overworld</w:t>
+      </w:r>
+    </w:p>
+    <w:p>
+      <w:pPr>
+        <w:pStyle w:val="Geenafstand"/>
+        <w:numPr>
+          <w:ilvl w:val="0"/>
+          <w:numId w:val="3"/>
+        </w:numPr>
+        <w:rPr>
+          <w:lang w:val="en-GB"/>
+        </w:rPr>
+      </w:pPr>
+      <w:r>
+        <w:rPr>
+          <w:lang w:val="en-GB"/>
+        </w:rPr>
+        <w:t>Puzzles</w:t>
+      </w:r>
+    </w:p>
+    <w:p>
+      <w:pPr>
+        <w:pStyle w:val="Geenafstand"/>
+        <w:rPr>
+          <w:lang w:val="en-GB"/>
+        </w:rPr>
+      </w:pPr>
+    </w:p>
+    <w:p>
+      <w:pPr>
+        <w:pStyle w:val="Geenafstand"/>
+        <w:rPr>
+          <w:b/>
+          <w:lang w:val="en-GB"/>
+        </w:rPr>
+      </w:pPr>
+      <w:r>
+        <w:rPr>
+          <w:b/>
+          <w:lang w:val="en-GB"/>
+        </w:rPr>
+        <w:t>Thursday 7-3-19</w:t>
+      </w:r>
+    </w:p>
+    <w:p>
+      <w:pPr>
+        <w:pStyle w:val="Geenafstand"/>
+        <w:rPr>
+          <w:b/>
+          <w:lang w:val="en-GB"/>
+        </w:rPr>
+      </w:pPr>
+    </w:p>
+    <w:p>
+      <w:pPr>
+        <w:pStyle w:val="Geenafstand"/>
+        <w:numPr>
+          <w:ilvl w:val="0"/>
+          <w:numId w:val="4"/>
+        </w:numPr>
+        <w:rPr>
+          <w:b/>
+          <w:lang w:val="en-GB"/>
+        </w:rPr>
+      </w:pPr>
+      <w:r>
+        <w:rPr>
+          <w:lang w:val="en-GB"/>
+        </w:rPr>
+        <w:t>Player a</w:t>
       </w:r>
       <w:r>
         <w:rPr>

</xml_diff>

<commit_message>
Puzzle and level 1 finished, enemy working, player health working, test vragen, test plan
</commit_message>
<xml_diff>
--- a/Documents/Report.docx
+++ b/Documents/Report.docx
@@ -583,8 +583,6 @@
         </w:rPr>
         <w:t>Level design</w:t>
       </w:r>
-      <w:bookmarkStart w:id="0" w:name="_GoBack"/>
-      <w:bookmarkEnd w:id="0"/>
     </w:p>
     <w:p>
       <w:pPr>
@@ -1626,6 +1624,13 @@
                 <w:b w:val="0"/>
                 <w:lang w:val="en-GB"/>
               </w:rPr>
+              <w:t>René</w:t>
+            </w:r>
+            <w:r>
+              <w:rPr>
+                <w:b w:val="0"/>
+                <w:lang w:val="en-GB"/>
+              </w:rPr>
               <w:tab/>
             </w:r>
           </w:p>
@@ -1648,6 +1653,20 @@
                 <w:lang w:val="en-GB"/>
               </w:rPr>
             </w:pPr>
+            <w:proofErr w:type="spellStart"/>
+            <w:r>
+              <w:rPr>
+                <w:lang w:val="en-GB"/>
+              </w:rPr>
+              <w:t>Report,Test</w:t>
+            </w:r>
+            <w:proofErr w:type="spellEnd"/>
+            <w:r>
+              <w:rPr>
+                <w:lang w:val="en-GB"/>
+              </w:rPr>
+              <w:t xml:space="preserve"> plan, build before testing</w:t>
+            </w:r>
           </w:p>
         </w:tc>
         <w:tc>
@@ -1668,6 +1687,12 @@
                 <w:lang w:val="en-GB"/>
               </w:rPr>
             </w:pPr>
+            <w:r>
+              <w:rPr>
+                <w:lang w:val="en-GB"/>
+              </w:rPr>
+              <w:t>Friesland College</w:t>
+            </w:r>
           </w:p>
         </w:tc>
         <w:tc>
@@ -1688,6 +1713,12 @@
                 <w:lang w:val="en-GB"/>
               </w:rPr>
             </w:pPr>
+            <w:r>
+              <w:rPr>
+                <w:lang w:val="en-GB"/>
+              </w:rPr>
+              <w:t>14-3-2019   14:00</w:t>
+            </w:r>
           </w:p>
         </w:tc>
       </w:tr>
@@ -1711,6 +1742,8 @@
                 <w:lang w:val="en-GB"/>
               </w:rPr>
             </w:pPr>
+            <w:bookmarkStart w:id="0" w:name="_GoBack"/>
+            <w:bookmarkEnd w:id="0"/>
           </w:p>
         </w:tc>
         <w:tc>

</xml_diff>

<commit_message>
finished level 2 and 3, added boss, powerups and processed the feedback from the test, test analyse and builds
</commit_message>
<xml_diff>
--- a/Documents/Report.docx
+++ b/Documents/Report.docx
@@ -1396,6 +1396,1331 @@
       </w:r>
       <w:r>
         <w:rPr>
+          <w:lang w:val="en-GB"/>
+        </w:rPr>
+        <w:br w:type="page"/>
+      </w:r>
+    </w:p>
+    <w:p>
+      <w:pPr>
+        <w:pStyle w:val="Geenafstand"/>
+        <w:jc w:val="center"/>
+        <w:rPr>
+          <w:sz w:val="72"/>
+          <w:szCs w:val="72"/>
+          <w:lang w:val="en-GB"/>
+        </w:rPr>
+      </w:pPr>
+      <w:r>
+        <w:rPr>
+          <w:sz w:val="72"/>
+          <w:szCs w:val="72"/>
+          <w:lang w:val="en-GB"/>
+        </w:rPr>
+        <w:lastRenderedPageBreak/>
+        <w:t>Evaluation</w:t>
+      </w:r>
+    </w:p>
+    <w:p>
+      <w:pPr>
+        <w:pStyle w:val="Geenafstand"/>
+        <w:jc w:val="center"/>
+        <w:rPr>
+          <w:lang w:val="en-GB"/>
+        </w:rPr>
+      </w:pPr>
+    </w:p>
+    <w:p>
+      <w:pPr>
+        <w:pStyle w:val="Geenafstand"/>
+        <w:jc w:val="center"/>
+        <w:rPr>
+          <w:sz w:val="48"/>
+          <w:szCs w:val="48"/>
+          <w:lang w:val="en-GB"/>
+        </w:rPr>
+      </w:pPr>
+      <w:r>
+        <w:rPr>
+          <w:sz w:val="48"/>
+          <w:szCs w:val="48"/>
+          <w:lang w:val="en-GB"/>
+        </w:rPr>
+        <w:t xml:space="preserve">Game name: </w:t>
+      </w:r>
+      <w:r>
+        <w:rPr>
+          <w:sz w:val="48"/>
+          <w:szCs w:val="48"/>
+          <w:lang w:val="en-GB"/>
+        </w:rPr>
+        <w:t>Thardomar</w:t>
+      </w:r>
+      <w:r>
+        <w:rPr>
+          <w:sz w:val="48"/>
+          <w:szCs w:val="48"/>
+          <w:lang w:val="en-GB"/>
+        </w:rPr>
+        <w:t xml:space="preserve"> (temporary name)</w:t>
+      </w:r>
+    </w:p>
+    <w:p>
+      <w:pPr>
+        <w:pStyle w:val="Geenafstand"/>
+        <w:jc w:val="center"/>
+        <w:rPr>
+          <w:szCs w:val="48"/>
+          <w:lang w:val="en-GB"/>
+        </w:rPr>
+      </w:pPr>
+    </w:p>
+    <w:p>
+      <w:pPr>
+        <w:pStyle w:val="Geenafstand"/>
+        <w:jc w:val="center"/>
+        <w:rPr>
+          <w:sz w:val="32"/>
+          <w:szCs w:val="48"/>
+          <w:lang w:val="en-GB"/>
+        </w:rPr>
+      </w:pPr>
+      <w:r>
+        <w:rPr>
+          <w:sz w:val="32"/>
+          <w:szCs w:val="48"/>
+          <w:lang w:val="en-GB"/>
+        </w:rPr>
+        <w:t>Made by: Henk Gevers</w:t>
+      </w:r>
+    </w:p>
+    <w:p>
+      <w:pPr>
+        <w:pStyle w:val="Geenafstand"/>
+        <w:rPr>
+          <w:b/>
+          <w:lang w:val="en-GB"/>
+        </w:rPr>
+      </w:pPr>
+    </w:p>
+    <w:p>
+      <w:pPr>
+        <w:pStyle w:val="Geenafstand"/>
+        <w:rPr>
+          <w:b/>
+          <w:sz w:val="32"/>
+          <w:lang w:val="en-GB"/>
+        </w:rPr>
+      </w:pPr>
+      <w:r>
+        <w:rPr>
+          <w:b/>
+          <w:sz w:val="32"/>
+          <w:lang w:val="en-GB"/>
+        </w:rPr>
+        <w:t>Situation:</w:t>
+      </w:r>
+    </w:p>
+    <w:p>
+      <w:pPr>
+        <w:pStyle w:val="Geenafstand"/>
+        <w:rPr>
+          <w:lang w:val="en-GB"/>
+        </w:rPr>
+      </w:pPr>
+    </w:p>
+    <w:p>
+      <w:pPr>
+        <w:pStyle w:val="Geenafstand"/>
+        <w:rPr>
+          <w:b/>
+          <w:lang w:val="en-GB"/>
+        </w:rPr>
+      </w:pPr>
+      <w:r>
+        <w:rPr>
+          <w:b/>
+          <w:lang w:val="en-GB"/>
+        </w:rPr>
+        <w:t>For who is this project:</w:t>
+      </w:r>
+    </w:p>
+    <w:p>
+      <w:pPr>
+        <w:pStyle w:val="Geenafstand"/>
+        <w:rPr>
+          <w:lang w:val="en-GB"/>
+        </w:rPr>
+      </w:pPr>
+      <w:r>
+        <w:rPr>
+          <w:lang w:val="en-GB"/>
+        </w:rPr>
+        <w:t xml:space="preserve">This project is for a </w:t>
+      </w:r>
+      <w:r>
+        <w:rPr>
+          <w:lang w:val="en-GB"/>
+        </w:rPr>
+        <w:t>Strong Reflection Studio’s</w:t>
+      </w:r>
+    </w:p>
+    <w:p>
+      <w:pPr>
+        <w:pStyle w:val="Geenafstand"/>
+        <w:rPr>
+          <w:lang w:val="en-GB"/>
+        </w:rPr>
+      </w:pPr>
+    </w:p>
+    <w:p>
+      <w:pPr>
+        <w:pStyle w:val="Geenafstand"/>
+        <w:rPr>
+          <w:b/>
+          <w:lang w:val="en-GB"/>
+        </w:rPr>
+      </w:pPr>
+      <w:r>
+        <w:rPr>
+          <w:b/>
+          <w:lang w:val="en-GB"/>
+        </w:rPr>
+        <w:t>When:</w:t>
+      </w:r>
+    </w:p>
+    <w:p>
+      <w:pPr>
+        <w:pStyle w:val="Geenafstand"/>
+        <w:rPr>
+          <w:lang w:val="en-GB"/>
+        </w:rPr>
+      </w:pPr>
+      <w:r>
+        <w:rPr>
+          <w:lang w:val="en-GB"/>
+        </w:rPr>
+        <w:t>March 4 – march 15</w:t>
+      </w:r>
+    </w:p>
+    <w:p>
+      <w:pPr>
+        <w:pStyle w:val="Geenafstand"/>
+        <w:rPr>
+          <w:lang w:val="en-GB"/>
+        </w:rPr>
+      </w:pPr>
+    </w:p>
+    <w:p>
+      <w:pPr>
+        <w:pStyle w:val="Geenafstand"/>
+        <w:rPr>
+          <w:lang w:val="en-GB"/>
+        </w:rPr>
+      </w:pPr>
+    </w:p>
+    <w:p>
+      <w:pPr>
+        <w:pStyle w:val="Geenafstand"/>
+        <w:rPr>
+          <w:lang w:val="en-GB"/>
+        </w:rPr>
+      </w:pPr>
+    </w:p>
+    <w:p>
+      <w:pPr>
+        <w:pStyle w:val="Geenafstand"/>
+        <w:rPr>
+          <w:b/>
+          <w:sz w:val="32"/>
+          <w:lang w:val="en-GB"/>
+        </w:rPr>
+      </w:pPr>
+      <w:r>
+        <w:rPr>
+          <w:b/>
+          <w:sz w:val="32"/>
+          <w:lang w:val="en-GB"/>
+        </w:rPr>
+        <w:t>Tasks:</w:t>
+      </w:r>
+    </w:p>
+    <w:p>
+      <w:pPr>
+        <w:pStyle w:val="Geenafstand"/>
+        <w:rPr>
+          <w:b/>
+          <w:lang w:val="en-GB"/>
+        </w:rPr>
+      </w:pPr>
+    </w:p>
+    <w:p>
+      <w:pPr>
+        <w:pStyle w:val="Geenafstand"/>
+        <w:rPr>
+          <w:b/>
+          <w:lang w:val="en-GB"/>
+        </w:rPr>
+      </w:pPr>
+      <w:r>
+        <w:rPr>
+          <w:b/>
+          <w:lang w:val="en-GB"/>
+        </w:rPr>
+        <w:t>Challenges:</w:t>
+      </w:r>
+    </w:p>
+    <w:p>
+      <w:pPr>
+        <w:pStyle w:val="Geenafstand"/>
+        <w:rPr>
+          <w:lang w:val="en-GB"/>
+        </w:rPr>
+      </w:pPr>
+      <w:r>
+        <w:rPr>
+          <w:lang w:val="en-GB"/>
+        </w:rPr>
+        <w:t>The time limit</w:t>
+      </w:r>
+    </w:p>
+    <w:p>
+      <w:pPr>
+        <w:pStyle w:val="Geenafstand"/>
+        <w:rPr>
+          <w:lang w:val="en-GB"/>
+        </w:rPr>
+      </w:pPr>
+      <w:r>
+        <w:rPr>
+          <w:lang w:val="en-GB"/>
+        </w:rPr>
+        <w:t>Movement system</w:t>
+      </w:r>
+    </w:p>
+    <w:p>
+      <w:pPr>
+        <w:pStyle w:val="Geenafstand"/>
+        <w:rPr>
+          <w:lang w:val="en-GB"/>
+        </w:rPr>
+      </w:pPr>
+      <w:r>
+        <w:rPr>
+          <w:lang w:val="en-GB"/>
+        </w:rPr>
+        <w:t>Finding assets that fit the game</w:t>
+      </w:r>
+    </w:p>
+    <w:p>
+      <w:pPr>
+        <w:pStyle w:val="Geenafstand"/>
+        <w:rPr>
+          <w:lang w:val="en-GB"/>
+        </w:rPr>
+      </w:pPr>
+    </w:p>
+    <w:p>
+      <w:pPr>
+        <w:pStyle w:val="Geenafstand"/>
+        <w:rPr>
+          <w:b/>
+          <w:lang w:val="en-GB"/>
+        </w:rPr>
+      </w:pPr>
+      <w:r>
+        <w:rPr>
+          <w:b/>
+          <w:lang w:val="en-GB"/>
+        </w:rPr>
+        <w:t>Expectations:</w:t>
+      </w:r>
+    </w:p>
+    <w:p>
+      <w:pPr>
+        <w:pStyle w:val="Geenafstand"/>
+        <w:rPr>
+          <w:lang w:val="en-GB"/>
+        </w:rPr>
+      </w:pPr>
+      <w:r>
+        <w:rPr>
+          <w:lang w:val="en-GB"/>
+        </w:rPr>
+        <w:t>I expected that I would be done with the development on Monday instead of Thursday.</w:t>
+      </w:r>
+    </w:p>
+    <w:p>
+      <w:pPr>
+        <w:pStyle w:val="Geenafstand"/>
+        <w:rPr>
+          <w:lang w:val="en-GB"/>
+        </w:rPr>
+      </w:pPr>
+      <w:r>
+        <w:rPr>
+          <w:lang w:val="en-GB"/>
+        </w:rPr>
+        <w:t>I expected that the test would take half an hour instead of the 1 hour 30 minutes it took.</w:t>
+      </w:r>
+    </w:p>
+    <w:p>
+      <w:pPr>
+        <w:pStyle w:val="Geenafstand"/>
+        <w:rPr>
+          <w:lang w:val="en-GB"/>
+        </w:rPr>
+      </w:pPr>
+      <w:r>
+        <w:rPr>
+          <w:lang w:val="en-GB"/>
+        </w:rPr>
+        <w:t>I expected to be done on Thursday instead of Friday.</w:t>
+      </w:r>
+    </w:p>
+    <w:p>
+      <w:pPr>
+        <w:pStyle w:val="Geenafstand"/>
+        <w:rPr>
+          <w:lang w:val="en-GB"/>
+        </w:rPr>
+      </w:pPr>
+      <w:r>
+        <w:rPr>
+          <w:lang w:val="en-GB"/>
+        </w:rPr>
+        <w:t>I expected the whole project would be a lot easier.</w:t>
+      </w:r>
+    </w:p>
+    <w:p>
+      <w:pPr>
+        <w:pStyle w:val="Geenafstand"/>
+        <w:rPr>
+          <w:lang w:val="en-GB"/>
+        </w:rPr>
+      </w:pPr>
+      <w:r>
+        <w:rPr>
+          <w:lang w:val="en-GB"/>
+        </w:rPr>
+        <w:t>I expected to be able to find more models for this kind of game</w:t>
+      </w:r>
+    </w:p>
+    <w:p>
+      <w:pPr>
+        <w:pStyle w:val="Geenafstand"/>
+        <w:rPr>
+          <w:lang w:val="en-GB"/>
+        </w:rPr>
+      </w:pPr>
+    </w:p>
+    <w:p>
+      <w:pPr>
+        <w:pStyle w:val="Geenafstand"/>
+        <w:rPr>
+          <w:b/>
+          <w:lang w:val="en-GB"/>
+        </w:rPr>
+      </w:pPr>
+      <w:r>
+        <w:rPr>
+          <w:b/>
+          <w:lang w:val="en-GB"/>
+        </w:rPr>
+        <w:t>Why:</w:t>
+      </w:r>
+    </w:p>
+    <w:p>
+      <w:pPr>
+        <w:pStyle w:val="Geenafstand"/>
+        <w:rPr>
+          <w:lang w:val="en-GB"/>
+        </w:rPr>
+      </w:pPr>
+      <w:r>
+        <w:rPr>
+          <w:lang w:val="en-GB"/>
+        </w:rPr>
+        <w:t xml:space="preserve">I expected those things because that is what I had in mind at the start of the project and I  put those things in the planning. I expected the project to be easier because when I read what had to be done most of it was stuff that I had already done before. The </w:t>
+      </w:r>
+      <w:proofErr w:type="spellStart"/>
+      <w:r>
+        <w:rPr>
+          <w:lang w:val="en-GB"/>
+        </w:rPr>
+        <w:t>artstyle</w:t>
+      </w:r>
+      <w:proofErr w:type="spellEnd"/>
+      <w:r>
+        <w:rPr>
+          <w:lang w:val="en-GB"/>
+        </w:rPr>
+        <w:t xml:space="preserve"> was really simple so i expected there would be more free models in the asset store</w:t>
+      </w:r>
+    </w:p>
+    <w:p>
+      <w:pPr>
+        <w:pStyle w:val="Geenafstand"/>
+        <w:rPr>
+          <w:lang w:val="en-GB"/>
+        </w:rPr>
+      </w:pPr>
+    </w:p>
+    <w:p>
+      <w:pPr>
+        <w:pStyle w:val="Geenafstand"/>
+        <w:rPr>
+          <w:lang w:val="en-GB"/>
+        </w:rPr>
+      </w:pPr>
+    </w:p>
+    <w:p>
+      <w:pPr>
+        <w:pStyle w:val="Geenafstand"/>
+        <w:rPr>
+          <w:lang w:val="en-GB"/>
+        </w:rPr>
+      </w:pPr>
+    </w:p>
+    <w:p>
+      <w:pPr>
+        <w:pStyle w:val="Geenafstand"/>
+        <w:rPr>
+          <w:b/>
+          <w:sz w:val="32"/>
+          <w:lang w:val="en-GB"/>
+        </w:rPr>
+      </w:pPr>
+      <w:r>
+        <w:rPr>
+          <w:b/>
+          <w:sz w:val="32"/>
+          <w:lang w:val="en-GB"/>
+        </w:rPr>
+        <w:t>Actions:</w:t>
+      </w:r>
+    </w:p>
+    <w:p>
+      <w:pPr>
+        <w:pStyle w:val="Geenafstand"/>
+        <w:rPr>
+          <w:b/>
+          <w:lang w:val="en-GB"/>
+        </w:rPr>
+      </w:pPr>
+    </w:p>
+    <w:p>
+      <w:pPr>
+        <w:pStyle w:val="Geenafstand"/>
+        <w:rPr>
+          <w:b/>
+          <w:lang w:val="en-GB"/>
+        </w:rPr>
+      </w:pPr>
+      <w:r>
+        <w:rPr>
+          <w:b/>
+          <w:lang w:val="en-GB"/>
+        </w:rPr>
+        <w:t>What did I do:</w:t>
+      </w:r>
+    </w:p>
+    <w:p>
+      <w:pPr>
+        <w:pStyle w:val="Geenafstand"/>
+        <w:rPr>
+          <w:lang w:val="en-GB"/>
+        </w:rPr>
+      </w:pPr>
+      <w:r>
+        <w:rPr>
+          <w:lang w:val="en-GB"/>
+        </w:rPr>
+        <w:t xml:space="preserve">I started work on Monday with making a </w:t>
+      </w:r>
+      <w:proofErr w:type="spellStart"/>
+      <w:r>
+        <w:rPr>
+          <w:lang w:val="en-GB"/>
+        </w:rPr>
+        <w:t>github</w:t>
+      </w:r>
+      <w:proofErr w:type="spellEnd"/>
+      <w:r>
+        <w:rPr>
+          <w:lang w:val="en-GB"/>
+        </w:rPr>
+        <w:t xml:space="preserve"> repository and making a concept, then I made a planning and started work on the project, 1.5 week later I almost finished the first prototype and I started making the documents for testing</w:t>
+      </w:r>
+      <w:r>
+        <w:rPr>
+          <w:lang w:val="en-GB"/>
+        </w:rPr>
+        <w:t>, after this I had a conversation with the client to see if everything is going well and if I could continue</w:t>
+      </w:r>
+      <w:r>
+        <w:rPr>
+          <w:lang w:val="en-GB"/>
+        </w:rPr>
+        <w:t>, then I tested, and processed the test results in a document and then I started work on this document, the evaluation.</w:t>
+      </w:r>
+    </w:p>
+    <w:p>
+      <w:pPr>
+        <w:pStyle w:val="Geenafstand"/>
+        <w:rPr>
+          <w:b/>
+          <w:lang w:val="en-GB"/>
+        </w:rPr>
+      </w:pPr>
+      <w:r>
+        <w:rPr>
+          <w:b/>
+          <w:lang w:val="en-GB"/>
+        </w:rPr>
+        <w:lastRenderedPageBreak/>
+        <w:t>How long did it take:</w:t>
+      </w:r>
+    </w:p>
+    <w:p>
+      <w:pPr>
+        <w:pStyle w:val="Geenafstand"/>
+        <w:rPr>
+          <w:lang w:val="en-GB"/>
+        </w:rPr>
+      </w:pPr>
+      <w:r>
+        <w:rPr>
+          <w:lang w:val="en-GB"/>
+        </w:rPr>
+        <w:t>the repository, concept and planning took 1 day, the development took 7 days, testing took 1 day and evaluating, starting to apply changes to the project and this document took 1 day.</w:t>
+      </w:r>
+    </w:p>
+    <w:p>
+      <w:pPr>
+        <w:pStyle w:val="Geenafstand"/>
+        <w:rPr>
+          <w:lang w:val="en-GB"/>
+        </w:rPr>
+      </w:pPr>
+      <w:r>
+        <w:rPr>
+          <w:lang w:val="en-GB"/>
+        </w:rPr>
+        <w:t>The total project took 2 weeks.</w:t>
+      </w:r>
+    </w:p>
+    <w:p>
+      <w:pPr>
+        <w:pStyle w:val="Geenafstand"/>
+        <w:rPr>
+          <w:b/>
+          <w:lang w:val="en-GB"/>
+        </w:rPr>
+      </w:pPr>
+    </w:p>
+    <w:p>
+      <w:pPr>
+        <w:pStyle w:val="Geenafstand"/>
+        <w:rPr>
+          <w:b/>
+          <w:lang w:val="en-GB"/>
+        </w:rPr>
+      </w:pPr>
+      <w:r>
+        <w:rPr>
+          <w:b/>
+          <w:lang w:val="en-GB"/>
+        </w:rPr>
+        <w:t>How much did it cost:</w:t>
+      </w:r>
+    </w:p>
+    <w:p>
+      <w:pPr>
+        <w:pStyle w:val="Geenafstand"/>
+        <w:rPr>
+          <w:lang w:val="en-GB"/>
+        </w:rPr>
+      </w:pPr>
+      <w:r>
+        <w:rPr>
+          <w:lang w:val="en-GB"/>
+        </w:rPr>
+        <w:t>I didn’t buy anything to make this prototype so there are no extra costs</w:t>
+      </w:r>
+    </w:p>
+    <w:p>
+      <w:pPr>
+        <w:pStyle w:val="Geenafstand"/>
+        <w:rPr>
+          <w:lang w:val="en-GB"/>
+        </w:rPr>
+      </w:pPr>
+      <w:r>
+        <w:rPr>
+          <w:lang w:val="en-GB"/>
+        </w:rPr>
+        <w:t>Working 40 hours for 2 weeks makes 80 hours.</w:t>
+      </w:r>
+    </w:p>
+    <w:p>
+      <w:pPr>
+        <w:pStyle w:val="Geenafstand"/>
+        <w:rPr>
+          <w:lang w:val="en-GB"/>
+        </w:rPr>
+      </w:pPr>
+      <w:r>
+        <w:rPr>
+          <w:lang w:val="en-GB"/>
+        </w:rPr>
+        <w:t>80 X €50,- comes to €1600,- total</w:t>
+      </w:r>
+    </w:p>
+    <w:p>
+      <w:pPr>
+        <w:pStyle w:val="Geenafstand"/>
+        <w:rPr>
+          <w:lang w:val="en-GB"/>
+        </w:rPr>
+      </w:pPr>
+    </w:p>
+    <w:p>
+      <w:pPr>
+        <w:pStyle w:val="Geenafstand"/>
+        <w:rPr>
+          <w:b/>
+          <w:lang w:val="en-GB"/>
+        </w:rPr>
+      </w:pPr>
+      <w:r>
+        <w:rPr>
+          <w:b/>
+          <w:lang w:val="en-GB"/>
+        </w:rPr>
+        <w:t>What tools did I use:</w:t>
+      </w:r>
+    </w:p>
+    <w:p>
+      <w:pPr>
+        <w:pStyle w:val="Geenafstand"/>
+        <w:numPr>
+          <w:ilvl w:val="0"/>
+          <w:numId w:val="6"/>
+        </w:numPr>
+        <w:rPr>
+          <w:lang w:val="en-GB"/>
+        </w:rPr>
+      </w:pPr>
+      <w:r>
+        <w:rPr>
+          <w:lang w:val="en-GB"/>
+        </w:rPr>
+        <w:t>Unity</w:t>
+      </w:r>
+    </w:p>
+    <w:p>
+      <w:pPr>
+        <w:pStyle w:val="Geenafstand"/>
+        <w:numPr>
+          <w:ilvl w:val="0"/>
+          <w:numId w:val="6"/>
+        </w:numPr>
+        <w:rPr>
+          <w:lang w:val="en-GB"/>
+        </w:rPr>
+      </w:pPr>
+      <w:r>
+        <w:rPr>
+          <w:lang w:val="en-GB"/>
+        </w:rPr>
+        <w:t>Visual Studios</w:t>
+      </w:r>
+    </w:p>
+    <w:p>
+      <w:pPr>
+        <w:pStyle w:val="Geenafstand"/>
+        <w:numPr>
+          <w:ilvl w:val="0"/>
+          <w:numId w:val="6"/>
+        </w:numPr>
+        <w:rPr>
+          <w:lang w:val="en-GB"/>
+        </w:rPr>
+      </w:pPr>
+      <w:r>
+        <w:rPr>
+          <w:lang w:val="en-GB"/>
+        </w:rPr>
+        <w:t>Word</w:t>
+      </w:r>
+    </w:p>
+    <w:p>
+      <w:pPr>
+        <w:pStyle w:val="Geenafstand"/>
+        <w:numPr>
+          <w:ilvl w:val="0"/>
+          <w:numId w:val="6"/>
+        </w:numPr>
+        <w:rPr>
+          <w:lang w:val="en-GB"/>
+        </w:rPr>
+      </w:pPr>
+      <w:proofErr w:type="spellStart"/>
+      <w:r>
+        <w:rPr>
+          <w:lang w:val="en-GB"/>
+        </w:rPr>
+        <w:t>Github</w:t>
+      </w:r>
+      <w:proofErr w:type="spellEnd"/>
+    </w:p>
+    <w:p>
+      <w:pPr>
+        <w:pStyle w:val="Geenafstand"/>
+        <w:numPr>
+          <w:ilvl w:val="0"/>
+          <w:numId w:val="6"/>
+        </w:numPr>
+        <w:rPr>
+          <w:lang w:val="en-GB"/>
+        </w:rPr>
+      </w:pPr>
+      <w:proofErr w:type="spellStart"/>
+      <w:r>
+        <w:rPr>
+          <w:lang w:val="en-GB"/>
+        </w:rPr>
+        <w:t>Github</w:t>
+      </w:r>
+      <w:proofErr w:type="spellEnd"/>
+      <w:r>
+        <w:rPr>
+          <w:lang w:val="en-GB"/>
+        </w:rPr>
+        <w:t xml:space="preserve"> desktop</w:t>
+      </w:r>
+    </w:p>
+    <w:p>
+      <w:pPr>
+        <w:pStyle w:val="Geenafstand"/>
+        <w:rPr>
+          <w:lang w:val="en-GB"/>
+        </w:rPr>
+      </w:pPr>
+    </w:p>
+    <w:p>
+      <w:pPr>
+        <w:pStyle w:val="Geenafstand"/>
+        <w:rPr>
+          <w:lang w:val="en-GB"/>
+        </w:rPr>
+      </w:pPr>
+    </w:p>
+    <w:p>
+      <w:pPr>
+        <w:pStyle w:val="Geenafstand"/>
+        <w:rPr>
+          <w:lang w:val="en-GB"/>
+        </w:rPr>
+      </w:pPr>
+    </w:p>
+    <w:p>
+      <w:pPr>
+        <w:pStyle w:val="Geenafstand"/>
+        <w:rPr>
+          <w:b/>
+          <w:sz w:val="32"/>
+          <w:lang w:val="en-GB"/>
+        </w:rPr>
+      </w:pPr>
+      <w:r>
+        <w:rPr>
+          <w:b/>
+          <w:sz w:val="32"/>
+          <w:lang w:val="en-GB"/>
+        </w:rPr>
+        <w:t>Results:</w:t>
+      </w:r>
+    </w:p>
+    <w:p>
+      <w:pPr>
+        <w:pStyle w:val="Geenafstand"/>
+        <w:rPr>
+          <w:b/>
+          <w:lang w:val="en-GB"/>
+        </w:rPr>
+      </w:pPr>
+    </w:p>
+    <w:p>
+      <w:pPr>
+        <w:pStyle w:val="Geenafstand"/>
+        <w:rPr>
+          <w:b/>
+          <w:lang w:val="en-GB"/>
+        </w:rPr>
+      </w:pPr>
+      <w:r>
+        <w:rPr>
+          <w:b/>
+          <w:lang w:val="en-GB"/>
+        </w:rPr>
+        <w:t>How did it match my planning:</w:t>
+      </w:r>
+    </w:p>
+    <w:p>
+      <w:pPr>
+        <w:pStyle w:val="Geenafstand"/>
+        <w:rPr>
+          <w:lang w:val="en-GB"/>
+        </w:rPr>
+      </w:pPr>
+      <w:r>
+        <w:rPr>
+          <w:lang w:val="en-GB"/>
+        </w:rPr>
+        <w:t>The first week the planning went pretty good but I noticed that every day I was having problems with fixing the last things to do for that day, so after 1 week I had created a backlog of things that I hadn’t finished, I then adapted the planning and then the planning was good again and I could follow it.</w:t>
+      </w:r>
+    </w:p>
+    <w:p>
+      <w:pPr>
+        <w:pStyle w:val="Geenafstand"/>
+        <w:rPr>
+          <w:lang w:val="en-GB"/>
+        </w:rPr>
+      </w:pPr>
+    </w:p>
+    <w:p>
+      <w:pPr>
+        <w:pStyle w:val="Geenafstand"/>
+        <w:rPr>
+          <w:b/>
+          <w:lang w:val="en-GB"/>
+        </w:rPr>
+      </w:pPr>
+      <w:r>
+        <w:rPr>
+          <w:b/>
+          <w:lang w:val="en-GB"/>
+        </w:rPr>
+        <w:t>Things that went well:</w:t>
+      </w:r>
+    </w:p>
+    <w:p>
+      <w:pPr>
+        <w:pStyle w:val="Geenafstand"/>
+        <w:rPr>
+          <w:lang w:val="en-GB"/>
+        </w:rPr>
+      </w:pPr>
+      <w:r>
+        <w:rPr>
+          <w:lang w:val="en-GB"/>
+        </w:rPr>
+        <w:t>Once I changed the planning I was able to keep to it really well because I had a better understanding of how long things took.</w:t>
+      </w:r>
+    </w:p>
+    <w:p>
+      <w:pPr>
+        <w:pStyle w:val="Geenafstand"/>
+        <w:rPr>
+          <w:lang w:val="en-GB"/>
+        </w:rPr>
+      </w:pPr>
+      <w:r>
+        <w:rPr>
+          <w:lang w:val="en-GB"/>
+        </w:rPr>
+        <w:t>The development of the game went well because I was able to finish all things that should be in the project and didn’t have any big holdups.</w:t>
+      </w:r>
+    </w:p>
+    <w:p>
+      <w:pPr>
+        <w:pStyle w:val="Geenafstand"/>
+        <w:rPr>
+          <w:lang w:val="en-GB"/>
+        </w:rPr>
+      </w:pPr>
+    </w:p>
+    <w:p>
+      <w:pPr>
+        <w:pStyle w:val="Geenafstand"/>
+        <w:rPr>
+          <w:b/>
+          <w:lang w:val="en-GB"/>
+        </w:rPr>
+      </w:pPr>
+      <w:r>
+        <w:rPr>
+          <w:b/>
+          <w:lang w:val="en-GB"/>
+        </w:rPr>
+        <w:t>Things that didn’t go well:</w:t>
+      </w:r>
+    </w:p>
+    <w:p>
+      <w:pPr>
+        <w:pStyle w:val="Geenafstand"/>
+        <w:rPr>
+          <w:lang w:val="en-GB"/>
+        </w:rPr>
+      </w:pPr>
+      <w:r>
+        <w:rPr>
+          <w:lang w:val="en-GB"/>
+        </w:rPr>
+        <w:t xml:space="preserve">The designing of the level didn’t go so well because I spend too much time on it </w:t>
+      </w:r>
+      <w:r>
+        <w:rPr>
+          <w:lang w:val="en-GB"/>
+        </w:rPr>
+        <w:t>and some things still have placeholder objects</w:t>
+      </w:r>
+      <w:r>
+        <w:rPr>
+          <w:lang w:val="en-GB"/>
+        </w:rPr>
+        <w:t>.</w:t>
+      </w:r>
+    </w:p>
+    <w:p>
+      <w:pPr>
+        <w:pStyle w:val="Geenafstand"/>
+        <w:rPr>
+          <w:lang w:val="en-GB"/>
+        </w:rPr>
+      </w:pPr>
+      <w:r>
+        <w:rPr>
+          <w:lang w:val="en-GB"/>
+        </w:rPr>
+        <w:t>The initial planning didn’t go so well because I underestimated how much time everything would take to complete.</w:t>
+      </w:r>
+    </w:p>
+    <w:p>
+      <w:pPr>
+        <w:pStyle w:val="Geenafstand"/>
+        <w:rPr>
+          <w:lang w:val="en-GB"/>
+        </w:rPr>
+      </w:pPr>
+      <w:r>
+        <w:rPr>
+          <w:lang w:val="en-GB"/>
+        </w:rPr>
+        <w:t xml:space="preserve">Communication with the client didn’t go so well because the first conversation I had with the client </w:t>
+      </w:r>
+      <w:r>
+        <w:rPr>
+          <w:lang w:val="en-GB"/>
+        </w:rPr>
+        <w:t>was the day before the last.</w:t>
+      </w:r>
+    </w:p>
+    <w:p>
+      <w:pPr>
+        <w:pStyle w:val="Geenafstand"/>
+        <w:rPr>
+          <w:lang w:val="en-GB"/>
+        </w:rPr>
+      </w:pPr>
+    </w:p>
+    <w:p>
+      <w:pPr>
+        <w:pStyle w:val="Geenafstand"/>
+        <w:rPr>
+          <w:b/>
+          <w:sz w:val="32"/>
+          <w:lang w:val="en-GB"/>
+        </w:rPr>
+      </w:pPr>
+    </w:p>
+    <w:p>
+      <w:pPr>
+        <w:pStyle w:val="Geenafstand"/>
+        <w:rPr>
+          <w:b/>
+          <w:sz w:val="32"/>
+          <w:lang w:val="en-GB"/>
+        </w:rPr>
+      </w:pPr>
+    </w:p>
+    <w:p>
+      <w:pPr>
+        <w:pStyle w:val="Geenafstand"/>
+        <w:rPr>
+          <w:b/>
+          <w:sz w:val="32"/>
+          <w:lang w:val="en-GB"/>
+        </w:rPr>
+      </w:pPr>
+    </w:p>
+    <w:p>
+      <w:pPr>
+        <w:pStyle w:val="Geenafstand"/>
+        <w:rPr>
+          <w:b/>
+          <w:sz w:val="32"/>
+          <w:lang w:val="en-GB"/>
+        </w:rPr>
+      </w:pPr>
+    </w:p>
+    <w:p>
+      <w:pPr>
+        <w:pStyle w:val="Geenafstand"/>
+        <w:rPr>
+          <w:b/>
+          <w:sz w:val="32"/>
+          <w:lang w:val="en-GB"/>
+        </w:rPr>
+      </w:pPr>
+    </w:p>
+    <w:p>
+      <w:pPr>
+        <w:pStyle w:val="Geenafstand"/>
+        <w:rPr>
+          <w:b/>
+          <w:sz w:val="32"/>
+          <w:lang w:val="en-GB"/>
+        </w:rPr>
+      </w:pPr>
+    </w:p>
+    <w:p>
+      <w:pPr>
+        <w:pStyle w:val="Geenafstand"/>
+        <w:rPr>
+          <w:b/>
+          <w:sz w:val="32"/>
+          <w:lang w:val="en-GB"/>
+        </w:rPr>
+      </w:pPr>
+    </w:p>
+    <w:p>
+      <w:pPr>
+        <w:pStyle w:val="Geenafstand"/>
+        <w:rPr>
+          <w:b/>
+          <w:sz w:val="32"/>
+          <w:lang w:val="en-GB"/>
+        </w:rPr>
+      </w:pPr>
+    </w:p>
+    <w:p>
+      <w:pPr>
+        <w:pStyle w:val="Geenafstand"/>
+        <w:rPr>
+          <w:b/>
+          <w:sz w:val="32"/>
+          <w:lang w:val="en-GB"/>
+        </w:rPr>
+      </w:pPr>
+      <w:bookmarkStart w:id="0" w:name="_GoBack"/>
+      <w:bookmarkEnd w:id="0"/>
+      <w:r>
+        <w:rPr>
+          <w:b/>
+          <w:sz w:val="32"/>
+          <w:lang w:val="en-GB"/>
+        </w:rPr>
+        <w:lastRenderedPageBreak/>
+        <w:t>Conclusion:</w:t>
+      </w:r>
+    </w:p>
+    <w:p>
+      <w:pPr>
+        <w:pStyle w:val="Geenafstand"/>
+        <w:rPr>
+          <w:b/>
+          <w:lang w:val="en-GB"/>
+        </w:rPr>
+      </w:pPr>
+    </w:p>
+    <w:p>
+      <w:pPr>
+        <w:pStyle w:val="Geenafstand"/>
+        <w:rPr>
+          <w:b/>
+          <w:lang w:val="en-GB"/>
+        </w:rPr>
+      </w:pPr>
+      <w:r>
+        <w:rPr>
+          <w:b/>
+          <w:lang w:val="en-GB"/>
+        </w:rPr>
+        <w:t>How to continue the things that worked:</w:t>
+      </w:r>
+    </w:p>
+    <w:p>
+      <w:pPr>
+        <w:pStyle w:val="Geenafstand"/>
+        <w:rPr>
+          <w:lang w:val="en-GB"/>
+        </w:rPr>
+      </w:pPr>
+      <w:r>
+        <w:rPr>
+          <w:lang w:val="en-GB"/>
+        </w:rPr>
+        <w:t>I will definitely use some of the code that worked again in future projects and the experience I got with time pressure was good. I learned that time is invaluable when working on projects like this.</w:t>
+      </w:r>
+    </w:p>
+    <w:p>
+      <w:pPr>
+        <w:pStyle w:val="Geenafstand"/>
+        <w:rPr>
+          <w:lang w:val="en-GB"/>
+        </w:rPr>
+      </w:pPr>
+    </w:p>
+    <w:p>
+      <w:pPr>
+        <w:pStyle w:val="Geenafstand"/>
+        <w:rPr>
+          <w:b/>
+          <w:lang w:val="en-GB"/>
+        </w:rPr>
+      </w:pPr>
+      <w:r>
+        <w:rPr>
+          <w:b/>
+          <w:lang w:val="en-GB"/>
+        </w:rPr>
+        <w:t>What would you do again:</w:t>
+      </w:r>
+    </w:p>
+    <w:p>
+      <w:pPr>
+        <w:pStyle w:val="Geenafstand"/>
+        <w:rPr>
+          <w:lang w:val="en-GB"/>
+        </w:rPr>
+      </w:pPr>
+      <w:r>
+        <w:rPr>
+          <w:lang w:val="en-GB"/>
+        </w:rPr>
+        <w:t xml:space="preserve">I will use </w:t>
+      </w:r>
+      <w:proofErr w:type="spellStart"/>
+      <w:r>
+        <w:rPr>
+          <w:lang w:val="en-GB"/>
+        </w:rPr>
+        <w:t>github</w:t>
+      </w:r>
+      <w:proofErr w:type="spellEnd"/>
+      <w:r>
+        <w:rPr>
+          <w:lang w:val="en-GB"/>
+        </w:rPr>
+        <w:t xml:space="preserve"> again if there is a need for it, it is easy to use and understand and you always have your project stored online safely, I will also make a planning again like I had now, it was really handy and I knew exactly what was done and what still had to be done.</w:t>
+      </w:r>
+    </w:p>
+    <w:p>
+      <w:pPr>
+        <w:pStyle w:val="Geenafstand"/>
+        <w:rPr>
+          <w:lang w:val="en-GB"/>
+        </w:rPr>
+      </w:pPr>
+    </w:p>
+    <w:p>
+      <w:pPr>
+        <w:pStyle w:val="Geenafstand"/>
+        <w:rPr>
+          <w:b/>
+          <w:lang w:val="en-GB"/>
+        </w:rPr>
+      </w:pPr>
+      <w:r>
+        <w:rPr>
+          <w:b/>
+          <w:lang w:val="en-GB"/>
+        </w:rPr>
+        <w:t>How to fix things that didn’t work:</w:t>
+      </w:r>
+    </w:p>
+    <w:p>
+      <w:pPr>
+        <w:pStyle w:val="Geenafstand"/>
+        <w:rPr>
+          <w:lang w:val="en-GB"/>
+        </w:rPr>
+      </w:pPr>
+      <w:r>
+        <w:rPr>
+          <w:lang w:val="en-GB"/>
+        </w:rPr>
+        <w:t>I fixed the difficult to understand first puzzle by adding in a text that explains it a bit</w:t>
+      </w:r>
+    </w:p>
+    <w:p>
+      <w:pPr>
+        <w:pStyle w:val="Geenafstand"/>
+        <w:rPr>
+          <w:lang w:val="en-GB"/>
+        </w:rPr>
+      </w:pPr>
+    </w:p>
+    <w:p>
+      <w:pPr>
+        <w:pStyle w:val="Geenafstand"/>
+        <w:rPr>
+          <w:lang w:val="en-GB"/>
+        </w:rPr>
+      </w:pPr>
+    </w:p>
+    <w:p>
+      <w:pPr>
+        <w:pStyle w:val="Geenafstand"/>
+        <w:rPr>
+          <w:b/>
+          <w:lang w:val="en-GB"/>
+        </w:rPr>
+      </w:pPr>
+      <w:r>
+        <w:rPr>
+          <w:b/>
+          <w:lang w:val="en-GB"/>
+        </w:rPr>
+        <w:t>What would you change next time:</w:t>
+      </w:r>
+    </w:p>
+    <w:p>
+      <w:pPr>
+        <w:pStyle w:val="Geenafstand"/>
+        <w:rPr>
+          <w:lang w:val="en-GB"/>
+        </w:rPr>
+      </w:pPr>
+      <w:r>
+        <w:rPr>
+          <w:lang w:val="en-GB"/>
+        </w:rPr>
+        <w:t>I will try to change the way I design levels and spend less time on it when it isn’t tested,</w:t>
+      </w:r>
+      <w:r>
+        <w:rPr>
+          <w:lang w:val="en-GB"/>
+        </w:rPr>
+        <w:t xml:space="preserve"> And also with the experience I have now I will try to make a better planning when starting the project.</w:t>
+      </w:r>
+    </w:p>
+    <w:p>
+      <w:pPr>
+        <w:spacing w:line="259" w:lineRule="auto"/>
+        <w:rPr>
+          <w:sz w:val="72"/>
+          <w:szCs w:val="72"/>
+          <w:lang w:val="en-GB"/>
+        </w:rPr>
+      </w:pPr>
+      <w:r>
+        <w:rPr>
+          <w:sz w:val="72"/>
+          <w:szCs w:val="72"/>
           <w:lang w:val="en-GB"/>
         </w:rPr>
         <w:br w:type="page"/>
@@ -1653,19 +2978,23 @@
                 <w:lang w:val="en-GB"/>
               </w:rPr>
             </w:pPr>
-            <w:proofErr w:type="spellStart"/>
             <w:r>
               <w:rPr>
                 <w:lang w:val="en-GB"/>
               </w:rPr>
-              <w:t>Report,Test</w:t>
+              <w:t>Report,</w:t>
             </w:r>
-            <w:proofErr w:type="spellEnd"/>
             <w:r>
               <w:rPr>
                 <w:lang w:val="en-GB"/>
               </w:rPr>
-              <w:t xml:space="preserve"> plan, build before testing</w:t>
+              <w:t xml:space="preserve"> </w:t>
+            </w:r>
+            <w:r>
+              <w:rPr>
+                <w:lang w:val="en-GB"/>
+              </w:rPr>
+              <w:t>Test plan, build before testing</w:t>
             </w:r>
           </w:p>
         </w:tc>
@@ -1742,8 +3071,13 @@
                 <w:lang w:val="en-GB"/>
               </w:rPr>
             </w:pPr>
-            <w:bookmarkStart w:id="0" w:name="_GoBack"/>
-            <w:bookmarkEnd w:id="0"/>
+            <w:r>
+              <w:rPr>
+                <w:b w:val="0"/>
+                <w:lang w:val="en-GB"/>
+              </w:rPr>
+              <w:t>René</w:t>
+            </w:r>
           </w:p>
         </w:tc>
         <w:tc>
@@ -1764,6 +3098,12 @@
                 <w:lang w:val="en-GB"/>
               </w:rPr>
             </w:pPr>
+            <w:r>
+              <w:rPr>
+                <w:lang w:val="en-GB"/>
+              </w:rPr>
+              <w:t>Test analyse</w:t>
+            </w:r>
           </w:p>
         </w:tc>
         <w:tc>
@@ -1784,6 +3124,12 @@
                 <w:lang w:val="en-GB"/>
               </w:rPr>
             </w:pPr>
+            <w:r>
+              <w:rPr>
+                <w:lang w:val="en-GB"/>
+              </w:rPr>
+              <w:t>Friesland College</w:t>
+            </w:r>
           </w:p>
         </w:tc>
         <w:tc>
@@ -1804,6 +3150,98 @@
                 <w:lang w:val="en-GB"/>
               </w:rPr>
             </w:pPr>
+            <w:r>
+              <w:rPr>
+                <w:lang w:val="en-GB"/>
+              </w:rPr>
+              <w:t>15-3-2019   11:00</w:t>
+            </w:r>
+          </w:p>
+        </w:tc>
+      </w:tr>
+      <w:tr>
+        <w:trPr>
+          <w:cnfStyle w:val="000000100000" w:firstRow="0" w:lastRow="0" w:firstColumn="0" w:lastColumn="0" w:oddVBand="0" w:evenVBand="0" w:oddHBand="1" w:evenHBand="0" w:firstRowFirstColumn="0" w:firstRowLastColumn="0" w:lastRowFirstColumn="0" w:lastRowLastColumn="0"/>
+        </w:trPr>
+        <w:tc>
+          <w:tcPr>
+            <w:cnfStyle w:val="001000000000" w:firstRow="0" w:lastRow="0" w:firstColumn="1" w:lastColumn="0" w:oddVBand="0" w:evenVBand="0" w:oddHBand="0" w:evenHBand="0" w:firstRowFirstColumn="0" w:firstRowLastColumn="0" w:lastRowFirstColumn="0" w:lastRowLastColumn="0"/>
+            <w:tcW w:w="2265" w:type="dxa"/>
+            <w:tcBorders>
+              <w:top w:val="single" w:sz="4" w:space="0" w:color="8EAADB" w:themeColor="accent1" w:themeTint="99"/>
+              <w:left w:val="single" w:sz="4" w:space="0" w:color="8EAADB" w:themeColor="accent1" w:themeTint="99"/>
+              <w:bottom w:val="single" w:sz="4" w:space="0" w:color="8EAADB" w:themeColor="accent1" w:themeTint="99"/>
+              <w:right w:val="single" w:sz="4" w:space="0" w:color="8EAADB" w:themeColor="accent1" w:themeTint="99"/>
+            </w:tcBorders>
+          </w:tcPr>
+          <w:p>
+            <w:pPr>
+              <w:spacing w:line="240" w:lineRule="auto"/>
+              <w:rPr>
+                <w:b w:val="0"/>
+                <w:lang w:val="en-GB"/>
+              </w:rPr>
+            </w:pPr>
+          </w:p>
+        </w:tc>
+        <w:tc>
+          <w:tcPr>
+            <w:tcW w:w="2265" w:type="dxa"/>
+            <w:tcBorders>
+              <w:top w:val="single" w:sz="4" w:space="0" w:color="8EAADB" w:themeColor="accent1" w:themeTint="99"/>
+              <w:left w:val="single" w:sz="4" w:space="0" w:color="8EAADB" w:themeColor="accent1" w:themeTint="99"/>
+              <w:bottom w:val="single" w:sz="4" w:space="0" w:color="8EAADB" w:themeColor="accent1" w:themeTint="99"/>
+              <w:right w:val="single" w:sz="4" w:space="0" w:color="8EAADB" w:themeColor="accent1" w:themeTint="99"/>
+            </w:tcBorders>
+          </w:tcPr>
+          <w:p>
+            <w:pPr>
+              <w:spacing w:line="240" w:lineRule="auto"/>
+              <w:cnfStyle w:val="000000100000" w:firstRow="0" w:lastRow="0" w:firstColumn="0" w:lastColumn="0" w:oddVBand="0" w:evenVBand="0" w:oddHBand="1" w:evenHBand="0" w:firstRowFirstColumn="0" w:firstRowLastColumn="0" w:lastRowFirstColumn="0" w:lastRowLastColumn="0"/>
+              <w:rPr>
+                <w:lang w:val="en-GB"/>
+              </w:rPr>
+            </w:pPr>
+          </w:p>
+        </w:tc>
+        <w:tc>
+          <w:tcPr>
+            <w:tcW w:w="2266" w:type="dxa"/>
+            <w:tcBorders>
+              <w:top w:val="single" w:sz="4" w:space="0" w:color="8EAADB" w:themeColor="accent1" w:themeTint="99"/>
+              <w:left w:val="single" w:sz="4" w:space="0" w:color="8EAADB" w:themeColor="accent1" w:themeTint="99"/>
+              <w:bottom w:val="single" w:sz="4" w:space="0" w:color="8EAADB" w:themeColor="accent1" w:themeTint="99"/>
+              <w:right w:val="single" w:sz="4" w:space="0" w:color="8EAADB" w:themeColor="accent1" w:themeTint="99"/>
+            </w:tcBorders>
+          </w:tcPr>
+          <w:p>
+            <w:pPr>
+              <w:spacing w:line="240" w:lineRule="auto"/>
+              <w:cnfStyle w:val="000000100000" w:firstRow="0" w:lastRow="0" w:firstColumn="0" w:lastColumn="0" w:oddVBand="0" w:evenVBand="0" w:oddHBand="1" w:evenHBand="0" w:firstRowFirstColumn="0" w:firstRowLastColumn="0" w:lastRowFirstColumn="0" w:lastRowLastColumn="0"/>
+              <w:rPr>
+                <w:lang w:val="en-GB"/>
+              </w:rPr>
+            </w:pPr>
+          </w:p>
+        </w:tc>
+        <w:tc>
+          <w:tcPr>
+            <w:tcW w:w="2266" w:type="dxa"/>
+            <w:tcBorders>
+              <w:top w:val="single" w:sz="4" w:space="0" w:color="8EAADB" w:themeColor="accent1" w:themeTint="99"/>
+              <w:left w:val="single" w:sz="4" w:space="0" w:color="8EAADB" w:themeColor="accent1" w:themeTint="99"/>
+              <w:bottom w:val="single" w:sz="4" w:space="0" w:color="8EAADB" w:themeColor="accent1" w:themeTint="99"/>
+              <w:right w:val="single" w:sz="4" w:space="0" w:color="8EAADB" w:themeColor="accent1" w:themeTint="99"/>
+            </w:tcBorders>
+          </w:tcPr>
+          <w:p>
+            <w:pPr>
+              <w:spacing w:line="240" w:lineRule="auto"/>
+              <w:cnfStyle w:val="000000100000" w:firstRow="0" w:lastRow="0" w:firstColumn="0" w:lastColumn="0" w:oddVBand="0" w:evenVBand="0" w:oddHBand="1" w:evenHBand="0" w:firstRowFirstColumn="0" w:firstRowLastColumn="0" w:lastRowFirstColumn="0" w:lastRowLastColumn="0"/>
+              <w:rPr>
+                <w:lang w:val="en-GB"/>
+              </w:rPr>
+            </w:pPr>
           </w:p>
         </w:tc>
       </w:tr>
@@ -2287,6 +3725,119 @@
     </w:lvl>
   </w:abstractNum>
   <w:abstractNum w:abstractNumId="4" w15:restartNumberingAfterBreak="0">
+    <w:nsid w:val="77221BB7"/>
+    <w:multiLevelType w:val="hybridMultilevel"/>
+    <w:tmpl w:val="54384EC2"/>
+    <w:lvl w:ilvl="0" w:tplc="5C84C5BC">
+      <w:start w:val="80"/>
+      <w:numFmt w:val="bullet"/>
+      <w:lvlText w:val="-"/>
+      <w:lvlJc w:val="left"/>
+      <w:pPr>
+        <w:ind w:left="720" w:hanging="360"/>
+      </w:pPr>
+      <w:rPr>
+        <w:rFonts w:ascii="Calibri" w:eastAsiaTheme="minorHAnsi" w:hAnsi="Calibri" w:cstheme="minorBidi" w:hint="default"/>
+      </w:rPr>
+    </w:lvl>
+    <w:lvl w:ilvl="1" w:tplc="04130003" w:tentative="1">
+      <w:start w:val="1"/>
+      <w:numFmt w:val="bullet"/>
+      <w:lvlText w:val="o"/>
+      <w:lvlJc w:val="left"/>
+      <w:pPr>
+        <w:ind w:left="1440" w:hanging="360"/>
+      </w:pPr>
+      <w:rPr>
+        <w:rFonts w:ascii="Courier New" w:hAnsi="Courier New" w:cs="Courier New" w:hint="default"/>
+      </w:rPr>
+    </w:lvl>
+    <w:lvl w:ilvl="2" w:tplc="04130005" w:tentative="1">
+      <w:start w:val="1"/>
+      <w:numFmt w:val="bullet"/>
+      <w:lvlText w:val=""/>
+      <w:lvlJc w:val="left"/>
+      <w:pPr>
+        <w:ind w:left="2160" w:hanging="360"/>
+      </w:pPr>
+      <w:rPr>
+        <w:rFonts w:ascii="Wingdings" w:hAnsi="Wingdings" w:hint="default"/>
+      </w:rPr>
+    </w:lvl>
+    <w:lvl w:ilvl="3" w:tplc="04130001" w:tentative="1">
+      <w:start w:val="1"/>
+      <w:numFmt w:val="bullet"/>
+      <w:lvlText w:val=""/>
+      <w:lvlJc w:val="left"/>
+      <w:pPr>
+        <w:ind w:left="2880" w:hanging="360"/>
+      </w:pPr>
+      <w:rPr>
+        <w:rFonts w:ascii="Symbol" w:hAnsi="Symbol" w:hint="default"/>
+      </w:rPr>
+    </w:lvl>
+    <w:lvl w:ilvl="4" w:tplc="04130003" w:tentative="1">
+      <w:start w:val="1"/>
+      <w:numFmt w:val="bullet"/>
+      <w:lvlText w:val="o"/>
+      <w:lvlJc w:val="left"/>
+      <w:pPr>
+        <w:ind w:left="3600" w:hanging="360"/>
+      </w:pPr>
+      <w:rPr>
+        <w:rFonts w:ascii="Courier New" w:hAnsi="Courier New" w:cs="Courier New" w:hint="default"/>
+      </w:rPr>
+    </w:lvl>
+    <w:lvl w:ilvl="5" w:tplc="04130005" w:tentative="1">
+      <w:start w:val="1"/>
+      <w:numFmt w:val="bullet"/>
+      <w:lvlText w:val=""/>
+      <w:lvlJc w:val="left"/>
+      <w:pPr>
+        <w:ind w:left="4320" w:hanging="360"/>
+      </w:pPr>
+      <w:rPr>
+        <w:rFonts w:ascii="Wingdings" w:hAnsi="Wingdings" w:hint="default"/>
+      </w:rPr>
+    </w:lvl>
+    <w:lvl w:ilvl="6" w:tplc="04130001" w:tentative="1">
+      <w:start w:val="1"/>
+      <w:numFmt w:val="bullet"/>
+      <w:lvlText w:val=""/>
+      <w:lvlJc w:val="left"/>
+      <w:pPr>
+        <w:ind w:left="5040" w:hanging="360"/>
+      </w:pPr>
+      <w:rPr>
+        <w:rFonts w:ascii="Symbol" w:hAnsi="Symbol" w:hint="default"/>
+      </w:rPr>
+    </w:lvl>
+    <w:lvl w:ilvl="7" w:tplc="04130003" w:tentative="1">
+      <w:start w:val="1"/>
+      <w:numFmt w:val="bullet"/>
+      <w:lvlText w:val="o"/>
+      <w:lvlJc w:val="left"/>
+      <w:pPr>
+        <w:ind w:left="5760" w:hanging="360"/>
+      </w:pPr>
+      <w:rPr>
+        <w:rFonts w:ascii="Courier New" w:hAnsi="Courier New" w:cs="Courier New" w:hint="default"/>
+      </w:rPr>
+    </w:lvl>
+    <w:lvl w:ilvl="8" w:tplc="04130005" w:tentative="1">
+      <w:start w:val="1"/>
+      <w:numFmt w:val="bullet"/>
+      <w:lvlText w:val=""/>
+      <w:lvlJc w:val="left"/>
+      <w:pPr>
+        <w:ind w:left="6480" w:hanging="360"/>
+      </w:pPr>
+      <w:rPr>
+        <w:rFonts w:ascii="Wingdings" w:hAnsi="Wingdings" w:hint="default"/>
+      </w:rPr>
+    </w:lvl>
+  </w:abstractNum>
+  <w:abstractNum w:abstractNumId="5" w15:restartNumberingAfterBreak="0">
     <w:nsid w:val="799229E3"/>
     <w:multiLevelType w:val="hybridMultilevel"/>
     <w:tmpl w:val="6DAAB286"/>
@@ -2412,6 +3963,9 @@
     <w:abstractNumId w:val="2"/>
   </w:num>
   <w:num w:numId="5">
+    <w:abstractNumId w:val="5"/>
+  </w:num>
+  <w:num w:numId="6">
     <w:abstractNumId w:val="4"/>
   </w:num>
 </w:numbering>

</xml_diff>